<commit_message>
Actualizacion de doc configuracion
</commit_message>
<xml_diff>
--- a/Practico/Trabajos practicos/ISW_TP_SCM_4.docx
+++ b/Practico/Trabajos practicos/ISW_TP_SCM_4.docx
@@ -7,6 +7,13 @@
         <w:spacing w:after="0" w:line="1085" w:lineRule="auto"/>
         <w:ind w:left="-15" w:right="797" w:firstLine="1354"/>
       </w:pPr>
+      <w:r>
+        <w:rPr>
+          <w:b/>
+          <w:sz w:val="40"/>
+        </w:rPr>
+        <w:t>INGENIERÌA D</w:t>
+      </w:r>
       <w:bookmarkStart w:id="0" w:name="_GoBack"/>
       <w:bookmarkEnd w:id="0"/>
       <w:r>
@@ -14,7 +21,7 @@
           <w:b/>
           <w:sz w:val="40"/>
         </w:rPr>
-        <w:t>INGENIERÌA DE SOFTWARE Trabajo Práctico Nº3</w:t>
+        <w:t>E SOFTWARE Trabajo Práctico Nº3</w:t>
       </w:r>
     </w:p>
     <w:p>
@@ -44,8 +51,17 @@
           <w:b/>
           <w:sz w:val="30"/>
         </w:rPr>
-        <w:t>Gerardo Javier Boiero Rovera</w:t>
+        <w:t xml:space="preserve">Gerardo Javier Boiero </w:t>
       </w:r>
+      <w:proofErr w:type="spellStart"/>
+      <w:r>
+        <w:rPr>
+          <w:b/>
+          <w:sz w:val="30"/>
+        </w:rPr>
+        <w:t>Rovera</w:t>
+      </w:r>
+      <w:proofErr w:type="spellEnd"/>
     </w:p>
     <w:p>
       <w:pPr>
@@ -56,12 +72,21 @@
         <w:spacing w:after="108"/>
         <w:ind w:left="663" w:hanging="339"/>
       </w:pPr>
+      <w:proofErr w:type="spellStart"/>
       <w:r>
         <w:rPr>
           <w:b/>
           <w:sz w:val="30"/>
         </w:rPr>
-        <w:t>Maria Mickaela Crespo</w:t>
+        <w:t>Maria</w:t>
+      </w:r>
+      <w:proofErr w:type="spellEnd"/>
+      <w:r>
+        <w:rPr>
+          <w:b/>
+          <w:sz w:val="30"/>
+        </w:rPr>
+        <w:t xml:space="preserve"> Mickaela Crespo</w:t>
       </w:r>
     </w:p>
     <w:p>
@@ -91,7 +116,23 @@
           <w:b/>
           <w:sz w:val="30"/>
         </w:rPr>
-        <w:t>Alonso Millicay, Leandro Romano (79833)</w:t>
+        <w:t xml:space="preserve">Alonso </w:t>
+      </w:r>
+      <w:proofErr w:type="spellStart"/>
+      <w:r>
+        <w:rPr>
+          <w:b/>
+          <w:sz w:val="30"/>
+        </w:rPr>
+        <w:t>Millicay</w:t>
+      </w:r>
+      <w:proofErr w:type="spellEnd"/>
+      <w:r>
+        <w:rPr>
+          <w:b/>
+          <w:sz w:val="30"/>
+        </w:rPr>
+        <w:t>, Leandro Romano (79833)</w:t>
       </w:r>
     </w:p>
     <w:p>
@@ -1441,7 +1482,7 @@
                           <pic:cNvPicPr/>
                         </pic:nvPicPr>
                         <pic:blipFill>
-                          <a:blip r:embed="rId5"/>
+                          <a:blip r:embed="rId7"/>
                           <a:stretch>
                             <a:fillRect/>
                           </a:stretch>
@@ -1974,7 +2015,7 @@
                   <v:fill on="false" color="#000000" opacity="0"/>
                 </v:shape>
                 <v:shape id="Picture 72" style="position:absolute;width:32253;height:3942;left:16963;top:37281;" filled="f">
-                  <v:imagedata r:id="rId6"/>
+                  <v:imagedata r:id="rId8"/>
                 </v:shape>
               </v:group>
             </w:pict>
@@ -1986,13 +2027,107 @@
       <w:pPr>
         <w:spacing w:after="335"/>
         <w:ind w:left="-5" w:hanging="10"/>
+        <w:rPr>
+          <w:rFonts w:ascii="Arial" w:eastAsia="Arial" w:hAnsi="Arial" w:cs="Arial"/>
+          <w:b/>
+          <w:sz w:val="23"/>
+        </w:rPr>
+      </w:pPr>
+    </w:p>
+    <w:p>
+      <w:pPr>
+        <w:spacing w:after="335"/>
+        <w:ind w:left="-5" w:hanging="10"/>
+        <w:rPr>
+          <w:rFonts w:ascii="Arial" w:eastAsia="Arial" w:hAnsi="Arial" w:cs="Arial"/>
+          <w:b/>
+          <w:sz w:val="23"/>
+        </w:rPr>
+      </w:pPr>
+    </w:p>
+    <w:p>
+      <w:pPr>
+        <w:spacing w:after="335"/>
+        <w:ind w:left="-5" w:hanging="10"/>
+        <w:rPr>
+          <w:rFonts w:ascii="Arial" w:eastAsia="Arial" w:hAnsi="Arial" w:cs="Arial"/>
+          <w:b/>
+          <w:sz w:val="23"/>
+        </w:rPr>
+      </w:pPr>
+    </w:p>
+    <w:p>
+      <w:pPr>
+        <w:spacing w:after="335"/>
+        <w:ind w:left="-5" w:hanging="10"/>
+        <w:rPr>
+          <w:rFonts w:ascii="Arial" w:eastAsia="Arial" w:hAnsi="Arial" w:cs="Arial"/>
+          <w:b/>
+          <w:sz w:val="23"/>
+        </w:rPr>
+      </w:pPr>
+    </w:p>
+    <w:p>
+      <w:pPr>
+        <w:spacing w:after="335"/>
+        <w:ind w:left="-5" w:hanging="10"/>
+        <w:rPr>
+          <w:rFonts w:ascii="Arial" w:eastAsia="Arial" w:hAnsi="Arial" w:cs="Arial"/>
+          <w:b/>
+          <w:sz w:val="23"/>
+        </w:rPr>
+      </w:pPr>
+    </w:p>
+    <w:p>
+      <w:pPr>
+        <w:spacing w:after="335"/>
+        <w:ind w:left="-5" w:hanging="10"/>
+        <w:rPr>
+          <w:rFonts w:ascii="Arial" w:eastAsia="Arial" w:hAnsi="Arial" w:cs="Arial"/>
+          <w:b/>
+          <w:sz w:val="23"/>
+        </w:rPr>
+      </w:pPr>
+    </w:p>
+    <w:p>
+      <w:pPr>
+        <w:spacing w:after="335"/>
+        <w:ind w:left="-5" w:hanging="10"/>
+        <w:rPr>
+          <w:rFonts w:ascii="Arial" w:eastAsia="Arial" w:hAnsi="Arial" w:cs="Arial"/>
+          <w:b/>
+          <w:sz w:val="23"/>
+        </w:rPr>
+      </w:pPr>
+    </w:p>
+    <w:p>
+      <w:pPr>
+        <w:spacing w:after="335"/>
+        <w:ind w:left="-5" w:hanging="10"/>
+        <w:rPr>
+          <w:rFonts w:ascii="Arial" w:eastAsia="Arial" w:hAnsi="Arial" w:cs="Arial"/>
+          <w:b/>
+          <w:sz w:val="23"/>
+        </w:rPr>
+      </w:pPr>
+    </w:p>
+    <w:p>
+      <w:pPr>
+        <w:spacing w:after="335"/>
+        <w:ind w:left="-5" w:hanging="10"/>
+        <w:jc w:val="center"/>
+        <w:rPr>
+          <w:u w:val="single"/>
+        </w:rPr>
       </w:pPr>
       <w:r>
         <w:rPr>
           <w:rFonts w:ascii="Arial" w:eastAsia="Arial" w:hAnsi="Arial" w:cs="Arial"/>
           <w:b/>
           <w:sz w:val="23"/>
+          <w:u w:val="single"/>
         </w:rPr>
+        <w:lastRenderedPageBreak/>
         <w:t>Reglas de nombrado de ítems de configuración.</w:t>
       </w:r>
     </w:p>
@@ -2011,8 +2146,8 @@
       </w:tblPr>
       <w:tblGrid>
         <w:gridCol w:w="470"/>
-        <w:gridCol w:w="1486"/>
-        <w:gridCol w:w="5004"/>
+        <w:gridCol w:w="1905"/>
+        <w:gridCol w:w="4585"/>
         <w:gridCol w:w="4026"/>
       </w:tblGrid>
       <w:tr>
@@ -2034,7 +2169,7 @@
         </w:tc>
         <w:tc>
           <w:tcPr>
-            <w:tcW w:w="1486" w:type="dxa"/>
+            <w:tcW w:w="1905" w:type="dxa"/>
             <w:tcBorders>
               <w:top w:val="single" w:sz="8" w:space="0" w:color="000000"/>
               <w:left w:val="single" w:sz="8" w:space="0" w:color="000000"/>
@@ -2120,7 +2255,7 @@
         </w:tc>
         <w:tc>
           <w:tcPr>
-            <w:tcW w:w="5004" w:type="dxa"/>
+            <w:tcW w:w="4585" w:type="dxa"/>
             <w:tcBorders>
               <w:top w:val="single" w:sz="8" w:space="0" w:color="000000"/>
               <w:left w:val="single" w:sz="8" w:space="0" w:color="000000"/>
@@ -2168,7 +2303,7 @@
       </w:tr>
       <w:tr>
         <w:trPr>
-          <w:trHeight w:val="1201"/>
+          <w:trHeight w:val="401"/>
         </w:trPr>
         <w:tc>
           <w:tcPr>
@@ -2198,7 +2333,7 @@
         </w:tc>
         <w:tc>
           <w:tcPr>
-            <w:tcW w:w="1486" w:type="dxa"/>
+            <w:tcW w:w="1905" w:type="dxa"/>
             <w:tcBorders>
               <w:top w:val="single" w:sz="8" w:space="0" w:color="000000"/>
               <w:left w:val="single" w:sz="8" w:space="0" w:color="000000"/>
@@ -2221,7 +2356,7 @@
         </w:tc>
         <w:tc>
           <w:tcPr>
-            <w:tcW w:w="5004" w:type="dxa"/>
+            <w:tcW w:w="4585" w:type="dxa"/>
             <w:tcBorders>
               <w:top w:val="single" w:sz="8" w:space="0" w:color="000000"/>
               <w:left w:val="single" w:sz="8" w:space="0" w:color="000000"/>
@@ -2238,7 +2373,21 @@
               <w:rPr>
                 <w:sz w:val="21"/>
               </w:rPr>
-              <w:t>ISW_DOC_CONF_&lt;Vx&gt;.docx</w:t>
+              <w:t>ISW_DOC_CONF_&lt;</w:t>
+            </w:r>
+            <w:proofErr w:type="spellStart"/>
+            <w:r>
+              <w:rPr>
+                <w:sz w:val="21"/>
+              </w:rPr>
+              <w:t>Vx</w:t>
+            </w:r>
+            <w:proofErr w:type="spellEnd"/>
+            <w:r>
+              <w:rPr>
+                <w:sz w:val="21"/>
+              </w:rPr>
+              <w:t>&gt;.docx</w:t>
             </w:r>
           </w:p>
         </w:tc>
@@ -2262,14 +2411,32 @@
                 <w:sz w:val="21"/>
                 <w:u w:val="single" w:color="1155CC"/>
               </w:rPr>
-              <w:t>https://github.com/fran1998/ISW_G7/blo b/main/Practico/Trabajos%20practicos/</w:t>
+              <w:t>https://github.com/fran1998/ISW_G7/blo b/</w:t>
+            </w:r>
+            <w:proofErr w:type="spellStart"/>
+            <w:r>
+              <w:rPr>
+                <w:color w:val="1155CC"/>
+                <w:sz w:val="21"/>
+                <w:u w:val="single" w:color="1155CC"/>
+              </w:rPr>
+              <w:t>main</w:t>
+            </w:r>
+            <w:proofErr w:type="spellEnd"/>
+            <w:r>
+              <w:rPr>
+                <w:color w:val="1155CC"/>
+                <w:sz w:val="21"/>
+                <w:u w:val="single" w:color="1155CC"/>
+              </w:rPr>
+              <w:t>/Practico/Trabajos%20practicos/</w:t>
             </w:r>
           </w:p>
         </w:tc>
       </w:tr>
       <w:tr>
         <w:trPr>
-          <w:trHeight w:val="1204"/>
+          <w:trHeight w:val="16"/>
         </w:trPr>
         <w:tc>
           <w:tcPr>
@@ -2293,14 +2460,13 @@
                 <w:b/>
                 <w:sz w:val="21"/>
               </w:rPr>
-              <w:lastRenderedPageBreak/>
               <w:t>2.</w:t>
             </w:r>
           </w:p>
         </w:tc>
         <w:tc>
           <w:tcPr>
-            <w:tcW w:w="1486" w:type="dxa"/>
+            <w:tcW w:w="1905" w:type="dxa"/>
             <w:tcBorders>
               <w:top w:val="single" w:sz="8" w:space="0" w:color="000000"/>
               <w:left w:val="single" w:sz="8" w:space="0" w:color="000000"/>
@@ -2313,17 +2479,25 @@
               <w:spacing w:after="0"/>
               <w:ind w:left="14"/>
             </w:pPr>
-            <w:r>
-              <w:rPr>
-                <w:sz w:val="21"/>
-              </w:rPr>
-              <w:t>Presentacion es de clases teóricas</w:t>
+            <w:proofErr w:type="spellStart"/>
+            <w:r>
+              <w:rPr>
+                <w:sz w:val="21"/>
+              </w:rPr>
+              <w:t>Presentacion</w:t>
+            </w:r>
+            <w:proofErr w:type="spellEnd"/>
+            <w:r>
+              <w:rPr>
+                <w:sz w:val="21"/>
+              </w:rPr>
+              <w:t xml:space="preserve"> es de clases teóricas</w:t>
             </w:r>
           </w:p>
         </w:tc>
         <w:tc>
           <w:tcPr>
-            <w:tcW w:w="5004" w:type="dxa"/>
+            <w:tcW w:w="4585" w:type="dxa"/>
             <w:tcBorders>
               <w:top w:val="single" w:sz="8" w:space="0" w:color="000000"/>
               <w:left w:val="single" w:sz="8" w:space="0" w:color="000000"/>
@@ -2340,8 +2514,42 @@
               <w:rPr>
                 <w:sz w:val="21"/>
               </w:rPr>
-              <w:t>ISW_TEO_&lt;Nro&gt;&lt;TEMA&gt;.ppt</w:t>
-            </w:r>
+              <w:t>ISW_TEO_&lt;</w:t>
+            </w:r>
+            <w:proofErr w:type="spellStart"/>
+            <w:r>
+              <w:rPr>
+                <w:sz w:val="21"/>
+              </w:rPr>
+              <w:t>Nro</w:t>
+            </w:r>
+            <w:proofErr w:type="spellEnd"/>
+            <w:r>
+              <w:rPr>
+                <w:sz w:val="21"/>
+              </w:rPr>
+              <w:t>&gt;</w:t>
+            </w:r>
+            <w:r>
+              <w:rPr>
+                <w:sz w:val="21"/>
+              </w:rPr>
+              <w:t>_</w:t>
+            </w:r>
+            <w:r>
+              <w:rPr>
+                <w:sz w:val="21"/>
+              </w:rPr>
+              <w:t>&lt;TEMA&gt;.</w:t>
+            </w:r>
+            <w:proofErr w:type="spellStart"/>
+            <w:r>
+              <w:rPr>
+                <w:sz w:val="21"/>
+              </w:rPr>
+              <w:t>ppt</w:t>
+            </w:r>
+            <w:proofErr w:type="spellEnd"/>
           </w:p>
         </w:tc>
         <w:tc>
@@ -2364,14 +2572,60 @@
                 <w:sz w:val="21"/>
                 <w:u w:val="single" w:color="1155CC"/>
               </w:rPr>
-              <w:t>https://github.com/fran1998/ISW_G7/tre e/main/Teorico/Presentacion%20de%20c lases</w:t>
-            </w:r>
+              <w:t>https://github.com/fran1998/ISW_G7/tre e/</w:t>
+            </w:r>
+            <w:proofErr w:type="spellStart"/>
+            <w:r>
+              <w:rPr>
+                <w:color w:val="1155CC"/>
+                <w:sz w:val="21"/>
+                <w:u w:val="single" w:color="1155CC"/>
+              </w:rPr>
+              <w:t>main</w:t>
+            </w:r>
+            <w:proofErr w:type="spellEnd"/>
+            <w:r>
+              <w:rPr>
+                <w:color w:val="1155CC"/>
+                <w:sz w:val="21"/>
+                <w:u w:val="single" w:color="1155CC"/>
+              </w:rPr>
+              <w:t>/</w:t>
+            </w:r>
+            <w:proofErr w:type="spellStart"/>
+            <w:r>
+              <w:rPr>
+                <w:color w:val="1155CC"/>
+                <w:sz w:val="21"/>
+                <w:u w:val="single" w:color="1155CC"/>
+              </w:rPr>
+              <w:t>Teorico</w:t>
+            </w:r>
+            <w:proofErr w:type="spellEnd"/>
+            <w:r>
+              <w:rPr>
+                <w:color w:val="1155CC"/>
+                <w:sz w:val="21"/>
+                <w:u w:val="single" w:color="1155CC"/>
+              </w:rPr>
+              <w:t xml:space="preserve">/Presentacion%20de%20c </w:t>
+            </w:r>
+            <w:proofErr w:type="spellStart"/>
+            <w:r>
+              <w:rPr>
+                <w:color w:val="1155CC"/>
+                <w:sz w:val="21"/>
+                <w:u w:val="single" w:color="1155CC"/>
+              </w:rPr>
+              <w:t>lases</w:t>
+            </w:r>
+            <w:proofErr w:type="spellEnd"/>
           </w:p>
         </w:tc>
       </w:tr>
       <w:tr>
         <w:trPr>
-          <w:trHeight w:val="959"/>
+          <w:trHeight w:val="392"/>
         </w:trPr>
         <w:tc>
           <w:tcPr>
@@ -2401,7 +2655,7 @@
         </w:tc>
         <w:tc>
           <w:tcPr>
-            <w:tcW w:w="1486" w:type="dxa"/>
+            <w:tcW w:w="1905" w:type="dxa"/>
             <w:tcBorders>
               <w:top w:val="single" w:sz="8" w:space="0" w:color="000000"/>
               <w:left w:val="single" w:sz="8" w:space="0" w:color="000000"/>
@@ -2424,7 +2678,7 @@
         </w:tc>
         <w:tc>
           <w:tcPr>
-            <w:tcW w:w="5004" w:type="dxa"/>
+            <w:tcW w:w="4585" w:type="dxa"/>
             <w:tcBorders>
               <w:top w:val="single" w:sz="8" w:space="0" w:color="000000"/>
               <w:left w:val="single" w:sz="8" w:space="0" w:color="000000"/>
@@ -2441,7 +2695,21 @@
               <w:rPr>
                 <w:sz w:val="21"/>
               </w:rPr>
-              <w:t>ISW_&lt;NOMBRE DEL DOCUMENTO&gt;.&lt;extension&gt;</w:t>
+              <w:t>ISW_&lt;NOMBRE DEL DOCUMENTO&gt;.&lt;</w:t>
+            </w:r>
+            <w:proofErr w:type="spellStart"/>
+            <w:r>
+              <w:rPr>
+                <w:sz w:val="21"/>
+              </w:rPr>
+              <w:t>extension</w:t>
+            </w:r>
+            <w:proofErr w:type="spellEnd"/>
+            <w:r>
+              <w:rPr>
+                <w:sz w:val="21"/>
+              </w:rPr>
+              <w:t>&gt;</w:t>
             </w:r>
           </w:p>
         </w:tc>
@@ -2465,14 +2733,60 @@
                 <w:sz w:val="21"/>
                 <w:u w:val="single" w:color="1155CC"/>
               </w:rPr>
-              <w:t>https://github.com/fran1998/ISW_G7/tre e/main/Teorico/Bibliografia</w:t>
-            </w:r>
+              <w:t>https://github.com/fran1998/ISW_G7/tre e/</w:t>
+            </w:r>
+            <w:proofErr w:type="spellStart"/>
+            <w:r>
+              <w:rPr>
+                <w:color w:val="1155CC"/>
+                <w:sz w:val="21"/>
+                <w:u w:val="single" w:color="1155CC"/>
+              </w:rPr>
+              <w:t>main</w:t>
+            </w:r>
+            <w:proofErr w:type="spellEnd"/>
+            <w:r>
+              <w:rPr>
+                <w:color w:val="1155CC"/>
+                <w:sz w:val="21"/>
+                <w:u w:val="single" w:color="1155CC"/>
+              </w:rPr>
+              <w:t>/</w:t>
+            </w:r>
+            <w:proofErr w:type="spellStart"/>
+            <w:r>
+              <w:rPr>
+                <w:color w:val="1155CC"/>
+                <w:sz w:val="21"/>
+                <w:u w:val="single" w:color="1155CC"/>
+              </w:rPr>
+              <w:t>Teorico</w:t>
+            </w:r>
+            <w:proofErr w:type="spellEnd"/>
+            <w:r>
+              <w:rPr>
+                <w:color w:val="1155CC"/>
+                <w:sz w:val="21"/>
+                <w:u w:val="single" w:color="1155CC"/>
+              </w:rPr>
+              <w:t>/</w:t>
+            </w:r>
+            <w:proofErr w:type="spellStart"/>
+            <w:r>
+              <w:rPr>
+                <w:color w:val="1155CC"/>
+                <w:sz w:val="21"/>
+                <w:u w:val="single" w:color="1155CC"/>
+              </w:rPr>
+              <w:t>Bibliografia</w:t>
+            </w:r>
+            <w:proofErr w:type="spellEnd"/>
           </w:p>
         </w:tc>
       </w:tr>
       <w:tr>
         <w:trPr>
-          <w:trHeight w:val="1204"/>
+          <w:trHeight w:val="300"/>
         </w:trPr>
         <w:tc>
           <w:tcPr>
@@ -2502,7 +2816,7 @@
         </w:tc>
         <w:tc>
           <w:tcPr>
-            <w:tcW w:w="1486" w:type="dxa"/>
+            <w:tcW w:w="1905" w:type="dxa"/>
             <w:tcBorders>
               <w:top w:val="single" w:sz="8" w:space="0" w:color="000000"/>
               <w:left w:val="single" w:sz="8" w:space="0" w:color="000000"/>
@@ -2525,7 +2839,7 @@
         </w:tc>
         <w:tc>
           <w:tcPr>
-            <w:tcW w:w="5004" w:type="dxa"/>
+            <w:tcW w:w="4585" w:type="dxa"/>
             <w:tcBorders>
               <w:top w:val="single" w:sz="8" w:space="0" w:color="000000"/>
               <w:left w:val="single" w:sz="8" w:space="0" w:color="000000"/>
@@ -2542,7 +2856,35 @@
               <w:rPr>
                 <w:sz w:val="21"/>
               </w:rPr>
-              <w:t>ISW_RES_&lt;TIPO&gt;_&lt;Vx&gt;.&lt;extension&gt;</w:t>
+              <w:t>ISW_RES_&lt;TIPO&gt;_&lt;</w:t>
+            </w:r>
+            <w:proofErr w:type="spellStart"/>
+            <w:r>
+              <w:rPr>
+                <w:sz w:val="21"/>
+              </w:rPr>
+              <w:t>Vx</w:t>
+            </w:r>
+            <w:proofErr w:type="spellEnd"/>
+            <w:r>
+              <w:rPr>
+                <w:sz w:val="21"/>
+              </w:rPr>
+              <w:t>&gt;.&lt;</w:t>
+            </w:r>
+            <w:proofErr w:type="spellStart"/>
+            <w:r>
+              <w:rPr>
+                <w:sz w:val="21"/>
+              </w:rPr>
+              <w:t>extension</w:t>
+            </w:r>
+            <w:proofErr w:type="spellEnd"/>
+            <w:r>
+              <w:rPr>
+                <w:sz w:val="21"/>
+              </w:rPr>
+              <w:t>&gt;</w:t>
             </w:r>
           </w:p>
         </w:tc>
@@ -2566,14 +2908,60 @@
                 <w:sz w:val="21"/>
                 <w:u w:val="single" w:color="1155CC"/>
               </w:rPr>
-              <w:t>https://github.com/fran1998/ISW_G7/tre e/main/Teorico/Resumenes</w:t>
-            </w:r>
+              <w:t>https://github.com/fran1998/ISW_G7/tre e/</w:t>
+            </w:r>
+            <w:proofErr w:type="spellStart"/>
+            <w:r>
+              <w:rPr>
+                <w:color w:val="1155CC"/>
+                <w:sz w:val="21"/>
+                <w:u w:val="single" w:color="1155CC"/>
+              </w:rPr>
+              <w:t>main</w:t>
+            </w:r>
+            <w:proofErr w:type="spellEnd"/>
+            <w:r>
+              <w:rPr>
+                <w:color w:val="1155CC"/>
+                <w:sz w:val="21"/>
+                <w:u w:val="single" w:color="1155CC"/>
+              </w:rPr>
+              <w:t>/</w:t>
+            </w:r>
+            <w:proofErr w:type="spellStart"/>
+            <w:r>
+              <w:rPr>
+                <w:color w:val="1155CC"/>
+                <w:sz w:val="21"/>
+                <w:u w:val="single" w:color="1155CC"/>
+              </w:rPr>
+              <w:t>Teorico</w:t>
+            </w:r>
+            <w:proofErr w:type="spellEnd"/>
+            <w:r>
+              <w:rPr>
+                <w:color w:val="1155CC"/>
+                <w:sz w:val="21"/>
+                <w:u w:val="single" w:color="1155CC"/>
+              </w:rPr>
+              <w:t>/</w:t>
+            </w:r>
+            <w:proofErr w:type="spellStart"/>
+            <w:r>
+              <w:rPr>
+                <w:color w:val="1155CC"/>
+                <w:sz w:val="21"/>
+                <w:u w:val="single" w:color="1155CC"/>
+              </w:rPr>
+              <w:t>Resumenes</w:t>
+            </w:r>
+            <w:proofErr w:type="spellEnd"/>
           </w:p>
         </w:tc>
       </w:tr>
       <w:tr>
         <w:trPr>
-          <w:trHeight w:val="1712"/>
+          <w:trHeight w:val="631"/>
         </w:trPr>
         <w:tc>
           <w:tcPr>
@@ -2603,7 +2991,7 @@
         </w:tc>
         <w:tc>
           <w:tcPr>
-            <w:tcW w:w="1486" w:type="dxa"/>
+            <w:tcW w:w="1905" w:type="dxa"/>
             <w:tcBorders>
               <w:top w:val="single" w:sz="8" w:space="0" w:color="000000"/>
               <w:left w:val="single" w:sz="8" w:space="0" w:color="000000"/>
@@ -2626,7 +3014,7 @@
         </w:tc>
         <w:tc>
           <w:tcPr>
-            <w:tcW w:w="5004" w:type="dxa"/>
+            <w:tcW w:w="4585" w:type="dxa"/>
             <w:tcBorders>
               <w:top w:val="single" w:sz="8" w:space="0" w:color="000000"/>
               <w:left w:val="single" w:sz="8" w:space="0" w:color="000000"/>
@@ -2643,7 +3031,35 @@
               <w:rPr>
                 <w:sz w:val="21"/>
               </w:rPr>
-              <w:t>ISW_TPC_&lt;NOMBRE DEL TP&gt;_&lt;Vx&gt;.&lt;extension&gt;</w:t>
+              <w:t>ISW_TPC_&lt;NOMBRE DEL TP&gt;_&lt;</w:t>
+            </w:r>
+            <w:proofErr w:type="spellStart"/>
+            <w:r>
+              <w:rPr>
+                <w:sz w:val="21"/>
+              </w:rPr>
+              <w:t>Vx</w:t>
+            </w:r>
+            <w:proofErr w:type="spellEnd"/>
+            <w:r>
+              <w:rPr>
+                <w:sz w:val="21"/>
+              </w:rPr>
+              <w:t>&gt;.&lt;</w:t>
+            </w:r>
+            <w:proofErr w:type="spellStart"/>
+            <w:r>
+              <w:rPr>
+                <w:sz w:val="21"/>
+              </w:rPr>
+              <w:t>extension</w:t>
+            </w:r>
+            <w:proofErr w:type="spellEnd"/>
+            <w:r>
+              <w:rPr>
+                <w:sz w:val="21"/>
+              </w:rPr>
+              <w:t>&gt;</w:t>
             </w:r>
           </w:p>
         </w:tc>
@@ -2669,7 +3085,7 @@
               </w:rPr>
               <w:t>http</w:t>
             </w:r>
-            <w:hyperlink r:id="rId7">
+            <w:hyperlink r:id="rId9">
               <w:r>
                 <w:rPr>
                   <w:color w:val="1155CC"/>
@@ -2685,14 +3101,50 @@
                 <w:sz w:val="21"/>
                 <w:u w:val="single" w:color="1155CC"/>
               </w:rPr>
-              <w:t>fran1998/ISW_G7/tre e/main/Teorico/Trabajos%20teoricos%20 conceptuales</w:t>
+              <w:t>fran1998/ISW_G7/tre e/</w:t>
+            </w:r>
+            <w:proofErr w:type="spellStart"/>
+            <w:r>
+              <w:rPr>
+                <w:color w:val="1155CC"/>
+                <w:sz w:val="21"/>
+                <w:u w:val="single" w:color="1155CC"/>
+              </w:rPr>
+              <w:t>main</w:t>
+            </w:r>
+            <w:proofErr w:type="spellEnd"/>
+            <w:r>
+              <w:rPr>
+                <w:color w:val="1155CC"/>
+                <w:sz w:val="21"/>
+                <w:u w:val="single" w:color="1155CC"/>
+              </w:rPr>
+              <w:t>/</w:t>
+            </w:r>
+            <w:proofErr w:type="spellStart"/>
+            <w:r>
+              <w:rPr>
+                <w:color w:val="1155CC"/>
+                <w:sz w:val="21"/>
+                <w:u w:val="single" w:color="1155CC"/>
+              </w:rPr>
+              <w:t>Teorico</w:t>
+            </w:r>
+            <w:proofErr w:type="spellEnd"/>
+            <w:r>
+              <w:rPr>
+                <w:color w:val="1155CC"/>
+                <w:sz w:val="21"/>
+                <w:u w:val="single" w:color="1155CC"/>
+              </w:rPr>
+              <w:t>/Trabajos%20teoricos%20 conceptuales</w:t>
             </w:r>
           </w:p>
         </w:tc>
       </w:tr>
       <w:tr>
         <w:trPr>
-          <w:trHeight w:val="1693"/>
+          <w:trHeight w:val="657"/>
         </w:trPr>
         <w:tc>
           <w:tcPr>
@@ -2722,7 +3174,7 @@
         </w:tc>
         <w:tc>
           <w:tcPr>
-            <w:tcW w:w="1486" w:type="dxa"/>
+            <w:tcW w:w="1905" w:type="dxa"/>
             <w:tcBorders>
               <w:top w:val="single" w:sz="8" w:space="0" w:color="000000"/>
               <w:left w:val="single" w:sz="8" w:space="0" w:color="000000"/>
@@ -2745,7 +3197,7 @@
         </w:tc>
         <w:tc>
           <w:tcPr>
-            <w:tcW w:w="5004" w:type="dxa"/>
+            <w:tcW w:w="4585" w:type="dxa"/>
             <w:tcBorders>
               <w:top w:val="single" w:sz="8" w:space="0" w:color="000000"/>
               <w:left w:val="single" w:sz="8" w:space="0" w:color="000000"/>
@@ -2762,8 +3214,16 @@
               <w:rPr>
                 <w:sz w:val="21"/>
               </w:rPr>
-              <w:t>ISW_GUIA_TP_&lt;CATEGORIA&gt;.pdf</w:t>
-            </w:r>
+              <w:t>ISW_GUIA_TP_&lt;CATEGORIA&gt;.</w:t>
+            </w:r>
+            <w:proofErr w:type="spellStart"/>
+            <w:r>
+              <w:rPr>
+                <w:sz w:val="21"/>
+              </w:rPr>
+              <w:t>pdf</w:t>
+            </w:r>
+            <w:proofErr w:type="spellEnd"/>
           </w:p>
         </w:tc>
         <w:tc>
@@ -2788,7 +3248,7 @@
               </w:rPr>
               <w:t>http</w:t>
             </w:r>
-            <w:hyperlink r:id="rId8">
+            <w:hyperlink r:id="rId10">
               <w:r>
                 <w:rPr>
                   <w:color w:val="1155CC"/>
@@ -2804,14 +3264,32 @@
                 <w:sz w:val="21"/>
                 <w:u w:val="single" w:color="1155CC"/>
               </w:rPr>
-              <w:t>e/main/Practico/Guias%20de%20trabajo</w:t>
+              <w:t>e/</w:t>
+            </w:r>
+            <w:proofErr w:type="spellStart"/>
+            <w:r>
+              <w:rPr>
+                <w:color w:val="1155CC"/>
+                <w:sz w:val="21"/>
+                <w:u w:val="single" w:color="1155CC"/>
+              </w:rPr>
+              <w:t>main</w:t>
+            </w:r>
+            <w:proofErr w:type="spellEnd"/>
+            <w:r>
+              <w:rPr>
+                <w:color w:val="1155CC"/>
+                <w:sz w:val="21"/>
+                <w:u w:val="single" w:color="1155CC"/>
+              </w:rPr>
+              <w:t>/Practico/Guias%20de%20trabajo</w:t>
             </w:r>
           </w:p>
         </w:tc>
       </w:tr>
       <w:tr>
         <w:trPr>
-          <w:trHeight w:val="1691"/>
+          <w:trHeight w:val="572"/>
         </w:trPr>
         <w:tc>
           <w:tcPr>
@@ -2841,7 +3319,7 @@
         </w:tc>
         <w:tc>
           <w:tcPr>
-            <w:tcW w:w="1486" w:type="dxa"/>
+            <w:tcW w:w="1905" w:type="dxa"/>
             <w:tcBorders>
               <w:top w:val="single" w:sz="8" w:space="0" w:color="000000"/>
               <w:left w:val="single" w:sz="8" w:space="0" w:color="000000"/>
@@ -2864,7 +3342,7 @@
         </w:tc>
         <w:tc>
           <w:tcPr>
-            <w:tcW w:w="5004" w:type="dxa"/>
+            <w:tcW w:w="4585" w:type="dxa"/>
             <w:tcBorders>
               <w:top w:val="single" w:sz="8" w:space="0" w:color="000000"/>
               <w:left w:val="single" w:sz="8" w:space="0" w:color="000000"/>
@@ -2907,7 +3385,7 @@
               </w:rPr>
               <w:t>http</w:t>
             </w:r>
-            <w:hyperlink r:id="rId9">
+            <w:hyperlink r:id="rId11">
               <w:r>
                 <w:rPr>
                   <w:color w:val="1155CC"/>
@@ -2923,40 +3401,38 @@
                 <w:sz w:val="21"/>
                 <w:u w:val="single" w:color="1155CC"/>
               </w:rPr>
-              <w:t>e/main/Practico/Trabajos%20practicos</w:t>
+              <w:t>e/</w:t>
+            </w:r>
+            <w:proofErr w:type="spellStart"/>
+            <w:r>
+              <w:rPr>
+                <w:color w:val="1155CC"/>
+                <w:sz w:val="21"/>
+                <w:u w:val="single" w:color="1155CC"/>
+              </w:rPr>
+              <w:t>main</w:t>
+            </w:r>
+            <w:proofErr w:type="spellEnd"/>
+            <w:r>
+              <w:rPr>
+                <w:color w:val="1155CC"/>
+                <w:sz w:val="21"/>
+                <w:u w:val="single" w:color="1155CC"/>
+              </w:rPr>
+              <w:t>/Practico/Trabajos%20practicos</w:t>
             </w:r>
           </w:p>
         </w:tc>
       </w:tr>
-    </w:tbl>
-    <w:p>
-      <w:pPr>
-        <w:spacing w:after="0"/>
-        <w:ind w:left="-1354" w:right="9723"/>
-      </w:pPr>
-    </w:p>
-    <w:tbl>
-      <w:tblPr>
-        <w:tblStyle w:val="TableGrid"/>
-        <w:tblW w:w="10986" w:type="dxa"/>
-        <w:tblInd w:w="-1251" w:type="dxa"/>
-        <w:tblCellMar>
-          <w:top w:w="147" w:type="dxa"/>
-          <w:left w:w="89" w:type="dxa"/>
-          <w:bottom w:w="0" w:type="dxa"/>
-          <w:right w:w="115" w:type="dxa"/>
-        </w:tblCellMar>
-        <w:tblLook w:val="04A0" w:firstRow="1" w:lastRow="0" w:firstColumn="1" w:lastColumn="0" w:noHBand="0" w:noVBand="1"/>
-      </w:tblPr>
-      <w:tblGrid>
-        <w:gridCol w:w="470"/>
-        <w:gridCol w:w="1486"/>
-        <w:gridCol w:w="5004"/>
-        <w:gridCol w:w="4026"/>
-      </w:tblGrid>
       <w:tr>
+        <w:tblPrEx>
+          <w:tblCellMar>
+            <w:top w:w="147" w:type="dxa"/>
+            <w:right w:w="115" w:type="dxa"/>
+          </w:tblCellMar>
+        </w:tblPrEx>
         <w:trPr>
-          <w:trHeight w:val="1693"/>
+          <w:trHeight w:val="18"/>
         </w:trPr>
         <w:tc>
           <w:tcPr>
@@ -2986,7 +3462,7 @@
         </w:tc>
         <w:tc>
           <w:tcPr>
-            <w:tcW w:w="1486" w:type="dxa"/>
+            <w:tcW w:w="1905" w:type="dxa"/>
             <w:tcBorders>
               <w:top w:val="single" w:sz="8" w:space="0" w:color="000000"/>
               <w:left w:val="single" w:sz="8" w:space="0" w:color="000000"/>
@@ -3009,7 +3485,7 @@
         </w:tc>
         <w:tc>
           <w:tcPr>
-            <w:tcW w:w="5004" w:type="dxa"/>
+            <w:tcW w:w="4585" w:type="dxa"/>
             <w:tcBorders>
               <w:top w:val="single" w:sz="8" w:space="0" w:color="000000"/>
               <w:left w:val="single" w:sz="8" w:space="0" w:color="000000"/>
@@ -3050,7 +3526,25 @@
                 <w:sz w:val="21"/>
                 <w:u w:val="single" w:color="1155CC"/>
               </w:rPr>
-              <w:t>https://github.com/fran1998/ISW_G7/tre e/main/Practico/Ejercicios%20Resueltos</w:t>
+              <w:t>https://github.com/fran1998/ISW_G7/tre e/</w:t>
+            </w:r>
+            <w:proofErr w:type="spellStart"/>
+            <w:r>
+              <w:rPr>
+                <w:color w:val="1155CC"/>
+                <w:sz w:val="21"/>
+                <w:u w:val="single" w:color="1155CC"/>
+              </w:rPr>
+              <w:t>main</w:t>
+            </w:r>
+            <w:proofErr w:type="spellEnd"/>
+            <w:r>
+              <w:rPr>
+                <w:color w:val="1155CC"/>
+                <w:sz w:val="21"/>
+                <w:u w:val="single" w:color="1155CC"/>
+              </w:rPr>
+              <w:t>/Practico/Ejercicios%20Resueltos</w:t>
             </w:r>
           </w:p>
         </w:tc>
@@ -3065,12 +3559,17 @@
       <w:pPr>
         <w:spacing w:after="60"/>
         <w:ind w:left="-5" w:hanging="10"/>
+        <w:jc w:val="center"/>
+        <w:rPr>
+          <w:u w:val="single"/>
+        </w:rPr>
       </w:pPr>
       <w:r>
         <w:rPr>
           <w:rFonts w:ascii="Arial" w:eastAsia="Arial" w:hAnsi="Arial" w:cs="Arial"/>
           <w:b/>
           <w:sz w:val="21"/>
+          <w:u w:val="single"/>
         </w:rPr>
         <w:lastRenderedPageBreak/>
         <w:t>Glosario</w:t>
@@ -3118,7 +3617,16 @@
                 <w:sz w:val="21"/>
                 <w:u w:val="single" w:color="000000"/>
               </w:rPr>
-              <w:t>sigla</w:t>
+              <w:t>s</w:t>
+            </w:r>
+            <w:r>
+              <w:rPr>
+                <w:rFonts w:ascii="Arial" w:eastAsia="Arial" w:hAnsi="Arial" w:cs="Arial"/>
+                <w:b/>
+                <w:sz w:val="21"/>
+                <w:u w:val="single" w:color="000000"/>
+              </w:rPr>
+              <w:t>igla</w:t>
             </w:r>
           </w:p>
         </w:tc>
@@ -3171,7 +3679,23 @@
                 <w:rFonts w:ascii="Arial" w:eastAsia="Arial" w:hAnsi="Arial" w:cs="Arial"/>
                 <w:sz w:val="21"/>
               </w:rPr>
-              <w:t>&lt;Vx&gt;</w:t>
+              <w:t>&lt;</w:t>
+            </w:r>
+            <w:proofErr w:type="spellStart"/>
+            <w:r>
+              <w:rPr>
+                <w:rFonts w:ascii="Arial" w:eastAsia="Arial" w:hAnsi="Arial" w:cs="Arial"/>
+                <w:sz w:val="21"/>
+              </w:rPr>
+              <w:t>Vx</w:t>
+            </w:r>
+            <w:proofErr w:type="spellEnd"/>
+            <w:r>
+              <w:rPr>
+                <w:rFonts w:ascii="Arial" w:eastAsia="Arial" w:hAnsi="Arial" w:cs="Arial"/>
+                <w:sz w:val="21"/>
+              </w:rPr>
+              <w:t>&gt;</w:t>
             </w:r>
           </w:p>
         </w:tc>
@@ -3393,64 +3917,65 @@
           <w:p>
             <w:pPr>
               <w:spacing w:after="0"/>
-            </w:pPr>
-            <w:r>
               <w:rPr>
                 <w:rFonts w:ascii="Arial" w:eastAsia="Arial" w:hAnsi="Arial" w:cs="Arial"/>
                 <w:sz w:val="21"/>
               </w:rPr>
-              <w:t>Es la categoría que tiene la guia que puede ser “ENTREGABLE” o “PRÁCTICA”</w:t>
-            </w:r>
-          </w:p>
-        </w:tc>
-      </w:tr>
-      <w:tr>
-        <w:trPr>
-          <w:trHeight w:val="451"/>
-        </w:trPr>
-        <w:tc>
-          <w:tcPr>
-            <w:tcW w:w="4233" w:type="dxa"/>
-            <w:tcBorders>
-              <w:top w:val="single" w:sz="8" w:space="0" w:color="000000"/>
-              <w:left w:val="single" w:sz="8" w:space="0" w:color="000000"/>
-              <w:bottom w:val="single" w:sz="8" w:space="0" w:color="000000"/>
-              <w:right w:val="single" w:sz="8" w:space="0" w:color="000000"/>
-            </w:tcBorders>
-          </w:tcPr>
-          <w:p/>
-        </w:tc>
-        <w:tc>
-          <w:tcPr>
-            <w:tcW w:w="4233" w:type="dxa"/>
-            <w:tcBorders>
-              <w:top w:val="single" w:sz="8" w:space="0" w:color="000000"/>
-              <w:left w:val="single" w:sz="8" w:space="0" w:color="000000"/>
-              <w:bottom w:val="single" w:sz="8" w:space="0" w:color="000000"/>
-              <w:right w:val="single" w:sz="8" w:space="0" w:color="000000"/>
-            </w:tcBorders>
-          </w:tcPr>
-          <w:p/>
+            </w:pPr>
+            <w:r>
+              <w:rPr>
+                <w:rFonts w:ascii="Arial" w:eastAsia="Arial" w:hAnsi="Arial" w:cs="Arial"/>
+                <w:sz w:val="21"/>
+              </w:rPr>
+              <w:t>E</w:t>
+            </w:r>
+          </w:p>
+          <w:p>
+            <w:pPr>
+              <w:spacing w:after="0"/>
+            </w:pPr>
+            <w:r>
+              <w:rPr>
+                <w:rFonts w:ascii="Arial" w:eastAsia="Arial" w:hAnsi="Arial" w:cs="Arial"/>
+                <w:sz w:val="21"/>
+              </w:rPr>
+              <w:t xml:space="preserve">s la categoría que tiene la </w:t>
+            </w:r>
+            <w:proofErr w:type="spellStart"/>
+            <w:r>
+              <w:rPr>
+                <w:rFonts w:ascii="Arial" w:eastAsia="Arial" w:hAnsi="Arial" w:cs="Arial"/>
+                <w:sz w:val="21"/>
+              </w:rPr>
+              <w:t>guia</w:t>
+            </w:r>
+            <w:proofErr w:type="spellEnd"/>
+            <w:r>
+              <w:rPr>
+                <w:rFonts w:ascii="Arial" w:eastAsia="Arial" w:hAnsi="Arial" w:cs="Arial"/>
+                <w:sz w:val="21"/>
+              </w:rPr>
+              <w:t xml:space="preserve"> que puede ser “ENTREGABLE” o “PRÁCTICA”</w:t>
+            </w:r>
+          </w:p>
         </w:tc>
       </w:tr>
     </w:tbl>
-    <w:p>
-      <w:r>
-        <w:br w:type="page"/>
-      </w:r>
-    </w:p>
+    <w:p/>
     <w:p>
       <w:pPr>
-        <w:spacing w:after="290"/>
-        <w:ind w:left="-5" w:hanging="10"/>
+        <w:jc w:val="center"/>
+        <w:rPr>
+          <w:u w:val="single"/>
+        </w:rPr>
       </w:pPr>
       <w:r>
         <w:rPr>
           <w:rFonts w:ascii="Arial" w:eastAsia="Arial" w:hAnsi="Arial" w:cs="Arial"/>
           <w:b/>
           <w:sz w:val="21"/>
+          <w:u w:val="single"/>
         </w:rPr>
-        <w:lastRenderedPageBreak/>
         <w:t>Definición de la línea base.</w:t>
       </w:r>
     </w:p>
@@ -3477,7 +4002,21 @@
           <w:rFonts w:ascii="Arial" w:eastAsia="Arial" w:hAnsi="Arial" w:cs="Arial"/>
           <w:sz w:val="21"/>
         </w:rPr>
-        <w:t>Se definirá la línea base al terminar cada sprint que dura dos semanas,donde cada ítem de configuración que conforma la misma, deberá ser verificado por el grupo de revisores aceptan formalmente el estado de cada ítem de conf</w:t>
+        <w:t xml:space="preserve">Se definirá la línea base al terminar cada sprint que dura dos </w:t>
+      </w:r>
+      <w:r>
+        <w:rPr>
+          <w:rFonts w:ascii="Arial" w:eastAsia="Arial" w:hAnsi="Arial" w:cs="Arial"/>
+          <w:sz w:val="21"/>
+        </w:rPr>
+        <w:t>semanas, donde</w:t>
+      </w:r>
+      <w:r>
+        <w:rPr>
+          <w:rFonts w:ascii="Arial" w:eastAsia="Arial" w:hAnsi="Arial" w:cs="Arial"/>
+          <w:sz w:val="21"/>
+        </w:rPr>
+        <w:t xml:space="preserve"> cada ítem de configuración que conforma la misma, deberá ser verificado por el grupo de revisores aceptan formalmente el estado de cada ítem de conf</w:t>
       </w:r>
       <w:r>
         <w:rPr>
@@ -3488,12 +4027,73 @@
       </w:r>
     </w:p>
     <w:sectPr>
+      <w:headerReference w:type="default" r:id="rId12"/>
       <w:pgSz w:w="12240" w:h="15840"/>
       <w:pgMar w:top="1362" w:right="2517" w:bottom="2250" w:left="1354" w:header="720" w:footer="720" w:gutter="0"/>
       <w:cols w:space="720"/>
     </w:sectPr>
   </w:body>
 </w:document>
+</file>
+
+<file path=word/endnotes.xml><?xml version="1.0" encoding="utf-8"?>
+<w:endnotes xmlns:wpc="http://schemas.microsoft.com/office/word/2010/wordprocessingCanvas" xmlns:cx="http://schemas.microsoft.com/office/drawing/2014/chartex" xmlns:cx1="http://schemas.microsoft.com/office/drawing/2015/9/8/chartex" xmlns:cx2="http://schemas.microsoft.com/office/drawing/2015/10/21/chartex" xmlns:cx3="http://schemas.microsoft.com/office/drawing/2016/5/9/chartex" xmlns:cx4="http://schemas.microsoft.com/office/drawing/2016/5/10/chartex" xmlns:cx5="http://schemas.microsoft.com/office/drawing/2016/5/11/chartex" xmlns:cx6="http://schemas.microsoft.com/office/drawing/2016/5/12/chartex" xmlns:cx7="http://schemas.microsoft.com/office/drawing/2016/5/13/chartex" xmlns:cx8="http://schemas.microsoft.com/office/drawing/2016/5/14/chartex" xmlns:mc="http://schemas.openxmlformats.org/markup-compatibility/2006" xmlns:aink="http://schemas.microsoft.com/office/drawing/2016/ink" xmlns:am3d="http://schemas.microsoft.com/office/drawing/2017/model3d" xmlns:o="urn:schemas-microsoft-com:office:office" xmlns:r="http://schemas.openxmlformats.org/officeDocument/2006/relationships" xmlns:m="http://schemas.openxmlformats.org/officeDocument/2006/math" xmlns:v="urn:schemas-microsoft-com:vml" xmlns:wp14="http://schemas.microsoft.com/office/word/2010/wordprocessingDrawing" xmlns:wp="http://schemas.openxmlformats.org/drawingml/2006/wordprocessingDrawing" xmlns:w10="urn:schemas-microsoft-com:office:word" xmlns:w="http://schemas.openxmlformats.org/wordprocessingml/2006/main" xmlns:w14="http://schemas.microsoft.com/office/word/2010/wordml" xmlns:w15="http://schemas.microsoft.com/office/word/2012/wordml" xmlns:w16cid="http://schemas.microsoft.com/office/word/2016/wordml/cid" xmlns:w16se="http://schemas.microsoft.com/office/word/2015/wordml/symex" xmlns:wpg="http://schemas.microsoft.com/office/word/2010/wordprocessingGroup" xmlns:wpi="http://schemas.microsoft.com/office/word/2010/wordprocessingInk" xmlns:wne="http://schemas.microsoft.com/office/word/2006/wordml" xmlns:wps="http://schemas.microsoft.com/office/word/2010/wordprocessingShape" mc:Ignorable="w14 w15 w16se w16cid wp14">
+  <w:endnote w:type="separator" w:id="-1">
+    <w:p>
+      <w:pPr>
+        <w:spacing w:after="0" w:line="240" w:lineRule="auto"/>
+      </w:pPr>
+      <w:r>
+        <w:separator/>
+      </w:r>
+    </w:p>
+  </w:endnote>
+  <w:endnote w:type="continuationSeparator" w:id="0">
+    <w:p>
+      <w:pPr>
+        <w:spacing w:after="0" w:line="240" w:lineRule="auto"/>
+      </w:pPr>
+      <w:r>
+        <w:continuationSeparator/>
+      </w:r>
+    </w:p>
+  </w:endnote>
+</w:endnotes>
+</file>
+
+<file path=word/footnotes.xml><?xml version="1.0" encoding="utf-8"?>
+<w:footnotes xmlns:wpc="http://schemas.microsoft.com/office/word/2010/wordprocessingCanvas" xmlns:cx="http://schemas.microsoft.com/office/drawing/2014/chartex" xmlns:cx1="http://schemas.microsoft.com/office/drawing/2015/9/8/chartex" xmlns:cx2="http://schemas.microsoft.com/office/drawing/2015/10/21/chartex" xmlns:cx3="http://schemas.microsoft.com/office/drawing/2016/5/9/chartex" xmlns:cx4="http://schemas.microsoft.com/office/drawing/2016/5/10/chartex" xmlns:cx5="http://schemas.microsoft.com/office/drawing/2016/5/11/chartex" xmlns:cx6="http://schemas.microsoft.com/office/drawing/2016/5/12/chartex" xmlns:cx7="http://schemas.microsoft.com/office/drawing/2016/5/13/chartex" xmlns:cx8="http://schemas.microsoft.com/office/drawing/2016/5/14/chartex" xmlns:mc="http://schemas.openxmlformats.org/markup-compatibility/2006" xmlns:aink="http://schemas.microsoft.com/office/drawing/2016/ink" xmlns:am3d="http://schemas.microsoft.com/office/drawing/2017/model3d" xmlns:o="urn:schemas-microsoft-com:office:office" xmlns:r="http://schemas.openxmlformats.org/officeDocument/2006/relationships" xmlns:m="http://schemas.openxmlformats.org/officeDocument/2006/math" xmlns:v="urn:schemas-microsoft-com:vml" xmlns:wp14="http://schemas.microsoft.com/office/word/2010/wordprocessingDrawing" xmlns:wp="http://schemas.openxmlformats.org/drawingml/2006/wordprocessingDrawing" xmlns:w10="urn:schemas-microsoft-com:office:word" xmlns:w="http://schemas.openxmlformats.org/wordprocessingml/2006/main" xmlns:w14="http://schemas.microsoft.com/office/word/2010/wordml" xmlns:w15="http://schemas.microsoft.com/office/word/2012/wordml" xmlns:w16cid="http://schemas.microsoft.com/office/word/2016/wordml/cid" xmlns:w16se="http://schemas.microsoft.com/office/word/2015/wordml/symex" xmlns:wpg="http://schemas.microsoft.com/office/word/2010/wordprocessingGroup" xmlns:wpi="http://schemas.microsoft.com/office/word/2010/wordprocessingInk" xmlns:wne="http://schemas.microsoft.com/office/word/2006/wordml" xmlns:wps="http://schemas.microsoft.com/office/word/2010/wordprocessingShape" mc:Ignorable="w14 w15 w16se w16cid wp14">
+  <w:footnote w:type="separator" w:id="-1">
+    <w:p>
+      <w:pPr>
+        <w:spacing w:after="0" w:line="240" w:lineRule="auto"/>
+      </w:pPr>
+      <w:r>
+        <w:separator/>
+      </w:r>
+    </w:p>
+  </w:footnote>
+  <w:footnote w:type="continuationSeparator" w:id="0">
+    <w:p>
+      <w:pPr>
+        <w:spacing w:after="0" w:line="240" w:lineRule="auto"/>
+      </w:pPr>
+      <w:r>
+        <w:continuationSeparator/>
+      </w:r>
+    </w:p>
+  </w:footnote>
+</w:footnotes>
+</file>
+
+<file path=word/header1.xml><?xml version="1.0" encoding="utf-8"?>
+<w:hdr xmlns:wpc="http://schemas.microsoft.com/office/word/2010/wordprocessingCanvas" xmlns:cx="http://schemas.microsoft.com/office/drawing/2014/chartex" xmlns:cx1="http://schemas.microsoft.com/office/drawing/2015/9/8/chartex" xmlns:cx2="http://schemas.microsoft.com/office/drawing/2015/10/21/chartex" xmlns:cx3="http://schemas.microsoft.com/office/drawing/2016/5/9/chartex" xmlns:cx4="http://schemas.microsoft.com/office/drawing/2016/5/10/chartex" xmlns:cx5="http://schemas.microsoft.com/office/drawing/2016/5/11/chartex" xmlns:cx6="http://schemas.microsoft.com/office/drawing/2016/5/12/chartex" xmlns:cx7="http://schemas.microsoft.com/office/drawing/2016/5/13/chartex" xmlns:cx8="http://schemas.microsoft.com/office/drawing/2016/5/14/chartex" xmlns:mc="http://schemas.openxmlformats.org/markup-compatibility/2006" xmlns:aink="http://schemas.microsoft.com/office/drawing/2016/ink" xmlns:am3d="http://schemas.microsoft.com/office/drawing/2017/model3d" xmlns:o="urn:schemas-microsoft-com:office:office" xmlns:r="http://schemas.openxmlformats.org/officeDocument/2006/relationships" xmlns:m="http://schemas.openxmlformats.org/officeDocument/2006/math" xmlns:v="urn:schemas-microsoft-com:vml" xmlns:wp14="http://schemas.microsoft.com/office/word/2010/wordprocessingDrawing" xmlns:wp="http://schemas.openxmlformats.org/drawingml/2006/wordprocessingDrawing" xmlns:w10="urn:schemas-microsoft-com:office:word" xmlns:w="http://schemas.openxmlformats.org/wordprocessingml/2006/main" xmlns:w14="http://schemas.microsoft.com/office/word/2010/wordml" xmlns:w15="http://schemas.microsoft.com/office/word/2012/wordml" xmlns:w16cid="http://schemas.microsoft.com/office/word/2016/wordml/cid" xmlns:w16se="http://schemas.microsoft.com/office/word/2015/wordml/symex" xmlns:wpg="http://schemas.microsoft.com/office/word/2010/wordprocessingGroup" xmlns:wpi="http://schemas.microsoft.com/office/word/2010/wordprocessingInk" xmlns:wne="http://schemas.microsoft.com/office/word/2006/wordml" xmlns:wps="http://schemas.microsoft.com/office/word/2010/wordprocessingShape" mc:Ignorable="w14 w15 w16se w16cid wp14">
+  <w:p>
+    <w:pPr>
+      <w:pStyle w:val="Encabezado"/>
+    </w:pPr>
+  </w:p>
+</w:hdr>
 </file>
 
 <file path=word/numbering.xml><?xml version="1.0" encoding="utf-8"?>
@@ -4168,6 +4768,58 @@
       </w:tblCellMar>
     </w:tblPr>
   </w:style>
+  <w:style w:type="paragraph" w:styleId="Encabezado">
+    <w:name w:val="header"/>
+    <w:basedOn w:val="Normal"/>
+    <w:link w:val="EncabezadoCar"/>
+    <w:uiPriority w:val="99"/>
+    <w:unhideWhenUsed/>
+    <w:rsid w:val="005635E7"/>
+    <w:pPr>
+      <w:tabs>
+        <w:tab w:val="center" w:pos="4419"/>
+        <w:tab w:val="right" w:pos="8838"/>
+      </w:tabs>
+      <w:spacing w:after="0" w:line="240" w:lineRule="auto"/>
+    </w:pPr>
+  </w:style>
+  <w:style w:type="character" w:customStyle="1" w:styleId="EncabezadoCar">
+    <w:name w:val="Encabezado Car"/>
+    <w:basedOn w:val="Fuentedeprrafopredeter"/>
+    <w:link w:val="Encabezado"/>
+    <w:uiPriority w:val="99"/>
+    <w:rsid w:val="005635E7"/>
+    <w:rPr>
+      <w:rFonts w:ascii="Calibri" w:eastAsia="Calibri" w:hAnsi="Calibri" w:cs="Calibri"/>
+      <w:color w:val="000000"/>
+    </w:rPr>
+  </w:style>
+  <w:style w:type="paragraph" w:styleId="Piedepgina">
+    <w:name w:val="footer"/>
+    <w:basedOn w:val="Normal"/>
+    <w:link w:val="PiedepginaCar"/>
+    <w:uiPriority w:val="99"/>
+    <w:unhideWhenUsed/>
+    <w:rsid w:val="005635E7"/>
+    <w:pPr>
+      <w:tabs>
+        <w:tab w:val="center" w:pos="4419"/>
+        <w:tab w:val="right" w:pos="8838"/>
+      </w:tabs>
+      <w:spacing w:after="0" w:line="240" w:lineRule="auto"/>
+    </w:pPr>
+  </w:style>
+  <w:style w:type="character" w:customStyle="1" w:styleId="PiedepginaCar">
+    <w:name w:val="Pie de página Car"/>
+    <w:basedOn w:val="Fuentedeprrafopredeter"/>
+    <w:link w:val="Piedepgina"/>
+    <w:uiPriority w:val="99"/>
+    <w:rsid w:val="005635E7"/>
+    <w:rPr>
+      <w:rFonts w:ascii="Calibri" w:eastAsia="Calibri" w:hAnsi="Calibri" w:cs="Calibri"/>
+      <w:color w:val="000000"/>
+    </w:rPr>
+  </w:style>
 </w:styles>
 </file>
 

</xml_diff>